<commit_message>
Modifica obbligo 23 e aggiunta appendice
</commit_message>
<xml_diff>
--- a/pnrr-m6/Ob. 1.1. PNRR - questionario di autodiagnosi_M6.docx
+++ b/pnrr-m6/Ob. 1.1. PNRR - questionario di autodiagnosi_M6.docx
@@ -1,6 +1,6 @@
 
 <file path=word/document.xml><?xml version="1.0" encoding="utf-8"?>
-<w:document xmlns:wpc="http://schemas.microsoft.com/office/word/2010/wordprocessingCanvas" xmlns:cx="http://schemas.microsoft.com/office/drawing/2014/chartex" xmlns:cx1="http://schemas.microsoft.com/office/drawing/2015/9/8/chartex" xmlns:cx2="http://schemas.microsoft.com/office/drawing/2015/10/21/chartex" xmlns:cx3="http://schemas.microsoft.com/office/drawing/2016/5/9/chartex" xmlns:cx4="http://schemas.microsoft.com/office/drawing/2016/5/10/chartex" xmlns:cx5="http://schemas.microsoft.com/office/drawing/2016/5/11/chartex" xmlns:cx6="http://schemas.microsoft.com/office/drawing/2016/5/12/chartex" xmlns:cx7="http://schemas.microsoft.com/office/drawing/2016/5/13/chartex" xmlns:cx8="http://schemas.microsoft.com/office/drawing/2016/5/14/chartex" xmlns:mc="http://schemas.openxmlformats.org/markup-compatibility/2006" xmlns:aink="http://schemas.microsoft.com/office/drawing/2016/ink" xmlns:am3d="http://schemas.microsoft.com/office/drawing/2017/model3d" xmlns:o="urn:schemas-microsoft-com:office:office" xmlns:oel="http://schemas.microsoft.com/office/2019/extlst" xmlns:r="http://schemas.openxmlformats.org/officeDocument/2006/relationships" xmlns:m="http://schemas.openxmlformats.org/officeDocument/2006/math" xmlns:v="urn:schemas-microsoft-com:vml" xmlns:wp14="http://schemas.microsoft.com/office/word/2010/wordprocessingDrawing" xmlns:wp="http://schemas.openxmlformats.org/drawingml/2006/wordprocessingDrawing" xmlns:w10="urn:schemas-microsoft-com:office:word" xmlns:w="http://schemas.openxmlformats.org/wordprocessingml/2006/main" xmlns:w14="http://schemas.microsoft.com/office/word/2010/wordml" xmlns:w15="http://schemas.microsoft.com/office/word/2012/wordml" xmlns:w16cex="http://schemas.microsoft.com/office/word/2018/wordml/cex" xmlns:w16cid="http://schemas.microsoft.com/office/word/2016/wordml/cid" xmlns:w16="http://schemas.microsoft.com/office/word/2018/wordml" xmlns:w16sdtdh="http://schemas.microsoft.com/office/word/2020/wordml/sdtdatahash" xmlns:w16se="http://schemas.microsoft.com/office/word/2015/wordml/symex" xmlns:wpg="http://schemas.microsoft.com/office/word/2010/wordprocessingGroup" xmlns:wpi="http://schemas.microsoft.com/office/word/2010/wordprocessingInk" xmlns:wne="http://schemas.microsoft.com/office/word/2006/wordml" xmlns:wps="http://schemas.microsoft.com/office/word/2010/wordprocessingShape" mc:Ignorable="w14 w15 w16se w16cid w16 w16cex w16sdtdh wp14">
+<w:document xmlns:wpc="http://schemas.microsoft.com/office/word/2010/wordprocessingCanvas" xmlns:cx="http://schemas.microsoft.com/office/drawing/2014/chartex" xmlns:cx1="http://schemas.microsoft.com/office/drawing/2015/9/8/chartex" xmlns:cx2="http://schemas.microsoft.com/office/drawing/2015/10/21/chartex" xmlns:cx3="http://schemas.microsoft.com/office/drawing/2016/5/9/chartex" xmlns:cx4="http://schemas.microsoft.com/office/drawing/2016/5/10/chartex" xmlns:cx5="http://schemas.microsoft.com/office/drawing/2016/5/11/chartex" xmlns:cx6="http://schemas.microsoft.com/office/drawing/2016/5/12/chartex" xmlns:cx7="http://schemas.microsoft.com/office/drawing/2016/5/13/chartex" xmlns:cx8="http://schemas.microsoft.com/office/drawing/2016/5/14/chartex" xmlns:mc="http://schemas.openxmlformats.org/markup-compatibility/2006" xmlns:aink="http://schemas.microsoft.com/office/drawing/2016/ink" xmlns:am3d="http://schemas.microsoft.com/office/drawing/2017/model3d" xmlns:o="urn:schemas-microsoft-com:office:office" xmlns:oel="http://schemas.microsoft.com/office/2019/extlst" xmlns:r="http://schemas.openxmlformats.org/officeDocument/2006/relationships" xmlns:m="http://schemas.openxmlformats.org/officeDocument/2006/math" xmlns:v="urn:schemas-microsoft-com:vml" xmlns:wp14="http://schemas.microsoft.com/office/word/2010/wordprocessingDrawing" xmlns:wp="http://schemas.openxmlformats.org/drawingml/2006/wordprocessingDrawing" xmlns:w10="urn:schemas-microsoft-com:office:word" xmlns:w="http://schemas.openxmlformats.org/wordprocessingml/2006/main" xmlns:w14="http://schemas.microsoft.com/office/word/2010/wordml" xmlns:w15="http://schemas.microsoft.com/office/word/2012/wordml" xmlns:w16cex="http://schemas.microsoft.com/office/word/2018/wordml/cex" xmlns:w16cid="http://schemas.microsoft.com/office/word/2016/wordml/cid" xmlns:w16="http://schemas.microsoft.com/office/word/2018/wordml" xmlns:w16du="http://schemas.microsoft.com/office/word/2023/wordml/word16du" xmlns:w16sdtdh="http://schemas.microsoft.com/office/word/2020/wordml/sdtdatahash" xmlns:w16se="http://schemas.microsoft.com/office/word/2015/wordml/symex" xmlns:wpg="http://schemas.microsoft.com/office/word/2010/wordprocessingGroup" xmlns:wpi="http://schemas.microsoft.com/office/word/2010/wordprocessingInk" xmlns:wne="http://schemas.microsoft.com/office/word/2006/wordml" xmlns:wps="http://schemas.microsoft.com/office/word/2010/wordprocessingShape" mc:Ignorable="w14 w15 w16se w16cid w16 w16cex w16sdtdh wp14">
   <w:body>
     <w:p>
       <w:pPr>
@@ -823,19 +823,17 @@
           <w:i/>
           <w:iCs/>
         </w:rPr>
-        <w:t xml:space="preserve"> e le </w:t>
-      </w:r>
-      <w:proofErr w:type="spellStart"/>
-      <w:r>
-        <w:rPr>
-          <w:b/>
-          <w:bCs/>
-          <w:i/>
-          <w:iCs/>
-        </w:rPr>
-        <w:t>Asst</w:t>
-      </w:r>
-      <w:proofErr w:type="spellEnd"/>
+        <w:t xml:space="preserve"> e le A</w:t>
+      </w:r>
+      <w:r>
+        <w:rPr>
+          <w:b/>
+          <w:bCs/>
+          <w:i/>
+          <w:iCs/>
+        </w:rPr>
+        <w:t>SST/IRCCS</w:t>
+      </w:r>
       <w:r>
         <w:rPr>
           <w:b/>
@@ -2209,17 +2207,15 @@
         </w:rPr>
         <w:t xml:space="preserve"> e le </w:t>
       </w:r>
-      <w:proofErr w:type="spellStart"/>
-      <w:r>
-        <w:rPr>
-          <w:b/>
-          <w:bCs/>
-          <w:i/>
-          <w:iCs/>
-        </w:rPr>
-        <w:t>Asst</w:t>
-      </w:r>
-      <w:proofErr w:type="spellEnd"/>
+      <w:r>
+        <w:rPr>
+          <w:b/>
+          <w:bCs/>
+          <w:i/>
+          <w:iCs/>
+        </w:rPr>
+        <w:t>ASST/IRCCS</w:t>
+      </w:r>
       <w:r>
         <w:rPr>
           <w:b/>
@@ -3174,17 +3170,15 @@
         </w:rPr>
         <w:t xml:space="preserve"> e le </w:t>
       </w:r>
-      <w:proofErr w:type="spellStart"/>
-      <w:r>
-        <w:rPr>
-          <w:b/>
-          <w:bCs/>
-          <w:i/>
-          <w:iCs/>
-        </w:rPr>
-        <w:t>Asst</w:t>
-      </w:r>
-      <w:proofErr w:type="spellEnd"/>
+      <w:r>
+        <w:rPr>
+          <w:b/>
+          <w:bCs/>
+          <w:i/>
+          <w:iCs/>
+        </w:rPr>
+        <w:t>ASST/IRCCS</w:t>
+      </w:r>
       <w:r>
         <w:rPr>
           <w:b/>
@@ -3235,6 +3229,7 @@
           </w:tcPr>
           <w:p>
             <w:r>
+              <w:lastRenderedPageBreak/>
               <w:t xml:space="preserve">Indicare Soggetti e Strutture Competenti e dettagliare le procedure </w:t>
             </w:r>
             <w:proofErr w:type="gramStart"/>
@@ -3939,17 +3934,15 @@
         </w:rPr>
         <w:t xml:space="preserve"> e le </w:t>
       </w:r>
-      <w:proofErr w:type="spellStart"/>
-      <w:r>
-        <w:rPr>
-          <w:b/>
-          <w:bCs/>
-          <w:i/>
-          <w:iCs/>
-        </w:rPr>
-        <w:t>Asst</w:t>
-      </w:r>
-      <w:proofErr w:type="spellEnd"/>
+      <w:r>
+        <w:rPr>
+          <w:b/>
+          <w:bCs/>
+          <w:i/>
+          <w:iCs/>
+        </w:rPr>
+        <w:t>ASST/IRCCS</w:t>
+      </w:r>
       <w:r>
         <w:rPr>
           <w:b/>
@@ -4622,17 +4615,15 @@
         </w:rPr>
         <w:t xml:space="preserve"> e le </w:t>
       </w:r>
-      <w:proofErr w:type="spellStart"/>
-      <w:r>
-        <w:rPr>
-          <w:b/>
-          <w:bCs/>
-          <w:i/>
-          <w:iCs/>
-        </w:rPr>
-        <w:t>Asst</w:t>
-      </w:r>
-      <w:proofErr w:type="spellEnd"/>
+      <w:r>
+        <w:rPr>
+          <w:b/>
+          <w:bCs/>
+          <w:i/>
+          <w:iCs/>
+        </w:rPr>
+        <w:t>ASST/IRCCS</w:t>
+      </w:r>
       <w:r>
         <w:rPr>
           <w:b/>
@@ -5542,17 +5533,15 @@
         </w:rPr>
         <w:t xml:space="preserve"> e le </w:t>
       </w:r>
-      <w:proofErr w:type="spellStart"/>
-      <w:r>
-        <w:rPr>
-          <w:b/>
-          <w:bCs/>
-          <w:i/>
-          <w:iCs/>
-        </w:rPr>
-        <w:t>Asst</w:t>
-      </w:r>
-      <w:proofErr w:type="spellEnd"/>
+      <w:r>
+        <w:rPr>
+          <w:b/>
+          <w:bCs/>
+          <w:i/>
+          <w:iCs/>
+        </w:rPr>
+        <w:t>ASST/IRCCS</w:t>
+      </w:r>
       <w:r>
         <w:rPr>
           <w:b/>
@@ -6456,17 +6445,15 @@
         </w:rPr>
         <w:t xml:space="preserve"> e le </w:t>
       </w:r>
-      <w:proofErr w:type="spellStart"/>
-      <w:r>
-        <w:rPr>
-          <w:b/>
-          <w:bCs/>
-          <w:i/>
-          <w:iCs/>
-        </w:rPr>
-        <w:t>Asst</w:t>
-      </w:r>
-      <w:proofErr w:type="spellEnd"/>
+      <w:r>
+        <w:rPr>
+          <w:b/>
+          <w:bCs/>
+          <w:i/>
+          <w:iCs/>
+        </w:rPr>
+        <w:t>ASST/IRCCS</w:t>
+      </w:r>
       <w:r>
         <w:rPr>
           <w:b/>
@@ -7345,17 +7332,15 @@
         </w:rPr>
         <w:t xml:space="preserve"> e le </w:t>
       </w:r>
-      <w:proofErr w:type="spellStart"/>
-      <w:r>
-        <w:rPr>
-          <w:b/>
-          <w:bCs/>
-          <w:i/>
-          <w:iCs/>
-        </w:rPr>
-        <w:t>Asst</w:t>
-      </w:r>
-      <w:proofErr w:type="spellEnd"/>
+      <w:r>
+        <w:rPr>
+          <w:b/>
+          <w:bCs/>
+          <w:i/>
+          <w:iCs/>
+        </w:rPr>
+        <w:t>ASST/IRCCS</w:t>
+      </w:r>
       <w:r>
         <w:rPr>
           <w:b/>
@@ -7873,17 +7858,15 @@
         </w:rPr>
         <w:t xml:space="preserve"> e le </w:t>
       </w:r>
-      <w:proofErr w:type="spellStart"/>
-      <w:r>
-        <w:rPr>
-          <w:b/>
-          <w:bCs/>
-          <w:i/>
-          <w:iCs/>
-        </w:rPr>
-        <w:t>Asst</w:t>
-      </w:r>
-      <w:proofErr w:type="spellEnd"/>
+      <w:r>
+        <w:rPr>
+          <w:b/>
+          <w:bCs/>
+          <w:i/>
+          <w:iCs/>
+        </w:rPr>
+        <w:t>ASST/IRCCS</w:t>
+      </w:r>
       <w:r>
         <w:rPr>
           <w:b/>
@@ -8517,17 +8500,15 @@
         </w:rPr>
         <w:t xml:space="preserve"> e le </w:t>
       </w:r>
-      <w:proofErr w:type="spellStart"/>
-      <w:r>
-        <w:rPr>
-          <w:b/>
-          <w:bCs/>
-          <w:i/>
-          <w:iCs/>
-        </w:rPr>
-        <w:t>Asst</w:t>
-      </w:r>
-      <w:proofErr w:type="spellEnd"/>
+      <w:r>
+        <w:rPr>
+          <w:b/>
+          <w:bCs/>
+          <w:i/>
+          <w:iCs/>
+        </w:rPr>
+        <w:t>ASST/IRCCS</w:t>
+      </w:r>
       <w:r>
         <w:rPr>
           <w:b/>
@@ -9000,17 +8981,15 @@
         </w:rPr>
         <w:t xml:space="preserve"> e le </w:t>
       </w:r>
-      <w:proofErr w:type="spellStart"/>
-      <w:r>
-        <w:rPr>
-          <w:b/>
-          <w:bCs/>
-          <w:i/>
-          <w:iCs/>
-        </w:rPr>
-        <w:t>Asst</w:t>
-      </w:r>
-      <w:proofErr w:type="spellEnd"/>
+      <w:r>
+        <w:rPr>
+          <w:b/>
+          <w:bCs/>
+          <w:i/>
+          <w:iCs/>
+        </w:rPr>
+        <w:t>ASST/IRCCS</w:t>
+      </w:r>
       <w:r>
         <w:rPr>
           <w:b/>
@@ -9469,17 +9448,15 @@
         </w:rPr>
         <w:t xml:space="preserve"> e le </w:t>
       </w:r>
-      <w:proofErr w:type="spellStart"/>
-      <w:r>
-        <w:rPr>
-          <w:b/>
-          <w:bCs/>
-          <w:i/>
-          <w:iCs/>
-        </w:rPr>
-        <w:t>Asst</w:t>
-      </w:r>
-      <w:proofErr w:type="spellEnd"/>
+      <w:r>
+        <w:rPr>
+          <w:b/>
+          <w:bCs/>
+          <w:i/>
+          <w:iCs/>
+        </w:rPr>
+        <w:t>ASST/IRCCS</w:t>
+      </w:r>
       <w:r>
         <w:rPr>
           <w:b/>
@@ -9964,17 +9941,15 @@
         </w:rPr>
         <w:t xml:space="preserve"> e le </w:t>
       </w:r>
-      <w:proofErr w:type="spellStart"/>
-      <w:r>
-        <w:rPr>
-          <w:b/>
-          <w:bCs/>
-          <w:i/>
-          <w:iCs/>
-        </w:rPr>
-        <w:t>Asst</w:t>
-      </w:r>
-      <w:proofErr w:type="spellEnd"/>
+      <w:r>
+        <w:rPr>
+          <w:b/>
+          <w:bCs/>
+          <w:i/>
+          <w:iCs/>
+        </w:rPr>
+        <w:t>ASST/IRCCS</w:t>
+      </w:r>
       <w:r>
         <w:rPr>
           <w:b/>
@@ -10484,17 +10459,15 @@
         </w:rPr>
         <w:t xml:space="preserve"> e le </w:t>
       </w:r>
-      <w:proofErr w:type="spellStart"/>
-      <w:r>
-        <w:rPr>
-          <w:b/>
-          <w:bCs/>
-          <w:i/>
-          <w:iCs/>
-        </w:rPr>
-        <w:t>Asst</w:t>
-      </w:r>
-      <w:proofErr w:type="spellEnd"/>
+      <w:r>
+        <w:rPr>
+          <w:b/>
+          <w:bCs/>
+          <w:i/>
+          <w:iCs/>
+        </w:rPr>
+        <w:t>ASST/IRCCS</w:t>
+      </w:r>
       <w:r>
         <w:rPr>
           <w:b/>
@@ -11137,17 +11110,15 @@
         </w:rPr>
         <w:t xml:space="preserve"> e le </w:t>
       </w:r>
-      <w:proofErr w:type="spellStart"/>
-      <w:r>
-        <w:rPr>
-          <w:b/>
-          <w:bCs/>
-          <w:i/>
-          <w:iCs/>
-        </w:rPr>
-        <w:t>Asst</w:t>
-      </w:r>
-      <w:proofErr w:type="spellEnd"/>
+      <w:r>
+        <w:rPr>
+          <w:b/>
+          <w:bCs/>
+          <w:i/>
+          <w:iCs/>
+        </w:rPr>
+        <w:t>ASST/IRCCS</w:t>
+      </w:r>
       <w:r>
         <w:rPr>
           <w:b/>
@@ -11699,17 +11670,15 @@
         </w:rPr>
         <w:t xml:space="preserve"> e le </w:t>
       </w:r>
-      <w:proofErr w:type="spellStart"/>
-      <w:r>
-        <w:rPr>
-          <w:b/>
-          <w:bCs/>
-          <w:i/>
-          <w:iCs/>
-        </w:rPr>
-        <w:t>Asst</w:t>
-      </w:r>
-      <w:proofErr w:type="spellEnd"/>
+      <w:r>
+        <w:rPr>
+          <w:b/>
+          <w:bCs/>
+          <w:i/>
+          <w:iCs/>
+        </w:rPr>
+        <w:t>ASST/IRCCS</w:t>
+      </w:r>
       <w:r>
         <w:rPr>
           <w:b/>
@@ -12120,25 +12089,23 @@
         </w:rPr>
         <w:t xml:space="preserve"> e le </w:t>
       </w:r>
-      <w:proofErr w:type="spellStart"/>
-      <w:r>
-        <w:rPr>
-          <w:b/>
-          <w:bCs/>
-          <w:i/>
-          <w:iCs/>
-        </w:rPr>
-        <w:t>Asst</w:t>
-      </w:r>
-      <w:proofErr w:type="spellEnd"/>
-      <w:r>
-        <w:rPr>
-          <w:b/>
-          <w:bCs/>
-          <w:i/>
-          <w:iCs/>
-        </w:rPr>
-        <w:t xml:space="preserve"> in relazione all’obbligo in esame</w:t>
+      <w:r>
+        <w:rPr>
+          <w:b/>
+          <w:bCs/>
+          <w:i/>
+          <w:iCs/>
+        </w:rPr>
+        <w:t xml:space="preserve">ASST/IRCCS </w:t>
+      </w:r>
+      <w:r>
+        <w:rPr>
+          <w:b/>
+          <w:bCs/>
+          <w:i/>
+          <w:iCs/>
+        </w:rPr>
+        <w:t>in relazione all’obbligo in esame</w:t>
       </w:r>
       <w:r>
         <w:rPr>
@@ -12649,17 +12616,15 @@
         </w:rPr>
         <w:t xml:space="preserve"> e le </w:t>
       </w:r>
-      <w:proofErr w:type="spellStart"/>
-      <w:r>
-        <w:rPr>
-          <w:b/>
-          <w:bCs/>
-          <w:i/>
-          <w:iCs/>
-        </w:rPr>
-        <w:t>Asst</w:t>
-      </w:r>
-      <w:proofErr w:type="spellEnd"/>
+      <w:r>
+        <w:rPr>
+          <w:b/>
+          <w:bCs/>
+          <w:i/>
+          <w:iCs/>
+        </w:rPr>
+        <w:t>ASST/IRCCS</w:t>
+      </w:r>
       <w:r>
         <w:rPr>
           <w:b/>
@@ -13168,17 +13133,15 @@
         </w:rPr>
         <w:t xml:space="preserve"> e le </w:t>
       </w:r>
-      <w:proofErr w:type="spellStart"/>
-      <w:r>
-        <w:rPr>
-          <w:b/>
-          <w:bCs/>
-          <w:i/>
-          <w:iCs/>
-        </w:rPr>
-        <w:t>Asst</w:t>
-      </w:r>
-      <w:proofErr w:type="spellEnd"/>
+      <w:r>
+        <w:rPr>
+          <w:b/>
+          <w:bCs/>
+          <w:i/>
+          <w:iCs/>
+        </w:rPr>
+        <w:t>ASST/IRCCS</w:t>
+      </w:r>
       <w:r>
         <w:rPr>
           <w:b/>
@@ -14083,25 +14046,23 @@
         </w:rPr>
         <w:t xml:space="preserve"> e le </w:t>
       </w:r>
-      <w:proofErr w:type="spellStart"/>
-      <w:r>
-        <w:rPr>
-          <w:b/>
-          <w:bCs/>
-          <w:i/>
-          <w:iCs/>
-        </w:rPr>
-        <w:t>Asst</w:t>
-      </w:r>
-      <w:proofErr w:type="spellEnd"/>
-      <w:r>
-        <w:rPr>
-          <w:b/>
-          <w:bCs/>
-          <w:i/>
-          <w:iCs/>
-        </w:rPr>
-        <w:t xml:space="preserve"> in relazione all’obbligo in esame</w:t>
+      <w:r>
+        <w:rPr>
+          <w:b/>
+          <w:bCs/>
+          <w:i/>
+          <w:iCs/>
+        </w:rPr>
+        <w:t xml:space="preserve">ASST/IRCCS </w:t>
+      </w:r>
+      <w:r>
+        <w:rPr>
+          <w:b/>
+          <w:bCs/>
+          <w:i/>
+          <w:iCs/>
+        </w:rPr>
+        <w:t>in relazione all’obbligo in esame</w:t>
       </w:r>
       <w:r>
         <w:rPr>
@@ -14833,25 +14794,32 @@
         </w:rPr>
         <w:t xml:space="preserve"> e le </w:t>
       </w:r>
-      <w:proofErr w:type="spellStart"/>
-      <w:r>
-        <w:rPr>
-          <w:b/>
-          <w:bCs/>
-          <w:i/>
-          <w:iCs/>
-        </w:rPr>
-        <w:t>Asst</w:t>
-      </w:r>
-      <w:proofErr w:type="spellEnd"/>
-      <w:r>
-        <w:rPr>
-          <w:b/>
-          <w:bCs/>
-          <w:i/>
-          <w:iCs/>
-        </w:rPr>
-        <w:t xml:space="preserve"> in relazione all’obbligo in esame</w:t>
+      <w:r>
+        <w:rPr>
+          <w:b/>
+          <w:bCs/>
+          <w:i/>
+          <w:iCs/>
+        </w:rPr>
+        <w:t xml:space="preserve">ASST/IRCCS </w:t>
+      </w:r>
+      <w:r>
+        <w:rPr>
+          <w:b/>
+          <w:bCs/>
+          <w:i/>
+          <w:iCs/>
+        </w:rPr>
+        <w:t>i</w:t>
+      </w:r>
+      <w:r>
+        <w:rPr>
+          <w:b/>
+          <w:bCs/>
+          <w:i/>
+          <w:iCs/>
+        </w:rPr>
+        <w:t>n relazione all’obbligo in esame</w:t>
       </w:r>
       <w:r>
         <w:rPr>
@@ -15490,17 +15458,15 @@
         </w:rPr>
         <w:t xml:space="preserve"> e le </w:t>
       </w:r>
-      <w:proofErr w:type="spellStart"/>
-      <w:r>
-        <w:rPr>
-          <w:b/>
-          <w:bCs/>
-          <w:i/>
-          <w:iCs/>
-        </w:rPr>
-        <w:t>Asst</w:t>
-      </w:r>
-      <w:proofErr w:type="spellEnd"/>
+      <w:r>
+        <w:rPr>
+          <w:b/>
+          <w:bCs/>
+          <w:i/>
+          <w:iCs/>
+        </w:rPr>
+        <w:t>ASST/IRCCS</w:t>
+      </w:r>
       <w:r>
         <w:rPr>
           <w:b/>
@@ -15858,6 +15824,64 @@
           </w:p>
         </w:tc>
       </w:tr>
+      <w:tr>
+        <w:tc>
+          <w:tcPr>
+            <w:tcW w:w="9608" w:type="dxa"/>
+            <w:tcBorders>
+              <w:top w:val="single" w:sz="12" w:space="0" w:color="0070C0"/>
+              <w:left w:val="single" w:sz="12" w:space="0" w:color="0070C0"/>
+              <w:bottom w:val="single" w:sz="12" w:space="0" w:color="0070C0"/>
+              <w:right w:val="single" w:sz="12" w:space="0" w:color="0070C0"/>
+            </w:tcBorders>
+            <w:shd w:val="clear" w:color="auto" w:fill="FFE599" w:themeFill="accent4" w:themeFillTint="66"/>
+          </w:tcPr>
+          <w:p>
+            <w:pPr>
+              <w:tabs>
+                <w:tab w:val="left" w:pos="2680"/>
+              </w:tabs>
+              <w:jc w:val="both"/>
+              <w:rPr>
+                <w:b/>
+                <w:bCs/>
+              </w:rPr>
+            </w:pPr>
+            <w:proofErr w:type="spellStart"/>
+            <w:r>
+              <w:rPr>
+                <w:b/>
+                <w:bCs/>
+              </w:rPr>
+              <w:t>Si.</w:t>
+            </w:r>
+            <w:proofErr w:type="gramStart"/>
+            <w:r>
+              <w:rPr>
+                <w:b/>
+                <w:bCs/>
+              </w:rPr>
+              <w:t>Ge.Co</w:t>
+            </w:r>
+            <w:proofErr w:type="spellEnd"/>
+            <w:proofErr w:type="gramEnd"/>
+            <w:r>
+              <w:rPr>
+                <w:b/>
+                <w:bCs/>
+              </w:rPr>
+              <w:t xml:space="preserve"> Ministero della Salute PNRR M6 – versione del 9.3.2023, pagg. 29 e 116</w:t>
+            </w:r>
+            <w:r>
+              <w:rPr>
+                <w:b/>
+                <w:bCs/>
+              </w:rPr>
+              <w:tab/>
+            </w:r>
+          </w:p>
+        </w:tc>
+      </w:tr>
     </w:tbl>
     <w:p>
       <w:pPr>
@@ -16100,17 +16124,15 @@
         </w:rPr>
         <w:t xml:space="preserve"> e le </w:t>
       </w:r>
-      <w:proofErr w:type="spellStart"/>
-      <w:r>
-        <w:rPr>
-          <w:b/>
-          <w:bCs/>
-          <w:i/>
-          <w:iCs/>
-        </w:rPr>
-        <w:t>Asst</w:t>
-      </w:r>
-      <w:proofErr w:type="spellEnd"/>
+      <w:r>
+        <w:rPr>
+          <w:b/>
+          <w:bCs/>
+          <w:i/>
+          <w:iCs/>
+        </w:rPr>
+        <w:t>ASST/IRCCS</w:t>
+      </w:r>
       <w:r>
         <w:rPr>
           <w:b/>
@@ -16201,22 +16223,6 @@
     </w:p>
     <w:p>
       <w:pPr>
-        <w:rPr>
-          <w:sz w:val="18"/>
-          <w:szCs w:val="18"/>
-        </w:rPr>
-      </w:pPr>
-    </w:p>
-    <w:p>
-      <w:pPr>
-        <w:rPr>
-          <w:sz w:val="18"/>
-          <w:szCs w:val="18"/>
-        </w:rPr>
-      </w:pPr>
-    </w:p>
-    <w:p>
-      <w:pPr>
         <w:pStyle w:val="Titolo2"/>
         <w:jc w:val="both"/>
         <w:rPr>
@@ -16231,6 +16237,7 @@
           <w:sz w:val="22"/>
           <w:szCs w:val="22"/>
         </w:rPr>
+        <w:lastRenderedPageBreak/>
         <w:t xml:space="preserve">Richiesta specifica </w:t>
       </w:r>
       <w:r>
@@ -16296,17 +16303,15 @@
         </w:rPr>
         <w:t xml:space="preserve"> e le </w:t>
       </w:r>
-      <w:proofErr w:type="spellStart"/>
-      <w:r>
-        <w:rPr>
-          <w:b/>
-          <w:bCs/>
-          <w:i/>
-          <w:iCs/>
-        </w:rPr>
-        <w:t>Asst</w:t>
-      </w:r>
-      <w:proofErr w:type="spellEnd"/>
+      <w:r>
+        <w:rPr>
+          <w:b/>
+          <w:bCs/>
+          <w:i/>
+          <w:iCs/>
+        </w:rPr>
+        <w:t>ASST/IRCCS</w:t>
+      </w:r>
       <w:r>
         <w:rPr>
           <w:b/>
@@ -16404,7 +16409,7 @@
 </file>
 
 <file path=word/endnotes.xml><?xml version="1.0" encoding="utf-8"?>
-<w:endnotes xmlns:wpc="http://schemas.microsoft.com/office/word/2010/wordprocessingCanvas" xmlns:cx="http://schemas.microsoft.com/office/drawing/2014/chartex" xmlns:cx1="http://schemas.microsoft.com/office/drawing/2015/9/8/chartex" xmlns:cx2="http://schemas.microsoft.com/office/drawing/2015/10/21/chartex" xmlns:cx3="http://schemas.microsoft.com/office/drawing/2016/5/9/chartex" xmlns:cx4="http://schemas.microsoft.com/office/drawing/2016/5/10/chartex" xmlns:cx5="http://schemas.microsoft.com/office/drawing/2016/5/11/chartex" xmlns:cx6="http://schemas.microsoft.com/office/drawing/2016/5/12/chartex" xmlns:cx7="http://schemas.microsoft.com/office/drawing/2016/5/13/chartex" xmlns:cx8="http://schemas.microsoft.com/office/drawing/2016/5/14/chartex" xmlns:mc="http://schemas.openxmlformats.org/markup-compatibility/2006" xmlns:aink="http://schemas.microsoft.com/office/drawing/2016/ink" xmlns:am3d="http://schemas.microsoft.com/office/drawing/2017/model3d" xmlns:o="urn:schemas-microsoft-com:office:office" xmlns:oel="http://schemas.microsoft.com/office/2019/extlst" xmlns:r="http://schemas.openxmlformats.org/officeDocument/2006/relationships" xmlns:m="http://schemas.openxmlformats.org/officeDocument/2006/math" xmlns:v="urn:schemas-microsoft-com:vml" xmlns:wp14="http://schemas.microsoft.com/office/word/2010/wordprocessingDrawing" xmlns:wp="http://schemas.openxmlformats.org/drawingml/2006/wordprocessingDrawing" xmlns:w10="urn:schemas-microsoft-com:office:word" xmlns:w="http://schemas.openxmlformats.org/wordprocessingml/2006/main" xmlns:w14="http://schemas.microsoft.com/office/word/2010/wordml" xmlns:w15="http://schemas.microsoft.com/office/word/2012/wordml" xmlns:w16cex="http://schemas.microsoft.com/office/word/2018/wordml/cex" xmlns:w16cid="http://schemas.microsoft.com/office/word/2016/wordml/cid" xmlns:w16="http://schemas.microsoft.com/office/word/2018/wordml" xmlns:w16sdtdh="http://schemas.microsoft.com/office/word/2020/wordml/sdtdatahash" xmlns:w16se="http://schemas.microsoft.com/office/word/2015/wordml/symex" xmlns:wpg="http://schemas.microsoft.com/office/word/2010/wordprocessingGroup" xmlns:wpi="http://schemas.microsoft.com/office/word/2010/wordprocessingInk" xmlns:wne="http://schemas.microsoft.com/office/word/2006/wordml" xmlns:wps="http://schemas.microsoft.com/office/word/2010/wordprocessingShape" mc:Ignorable="w14 w15 w16se w16cid w16 w16cex w16sdtdh wp14">
+<w:endnotes xmlns:wpc="http://schemas.microsoft.com/office/word/2010/wordprocessingCanvas" xmlns:cx="http://schemas.microsoft.com/office/drawing/2014/chartex" xmlns:cx1="http://schemas.microsoft.com/office/drawing/2015/9/8/chartex" xmlns:cx2="http://schemas.microsoft.com/office/drawing/2015/10/21/chartex" xmlns:cx3="http://schemas.microsoft.com/office/drawing/2016/5/9/chartex" xmlns:cx4="http://schemas.microsoft.com/office/drawing/2016/5/10/chartex" xmlns:cx5="http://schemas.microsoft.com/office/drawing/2016/5/11/chartex" xmlns:cx6="http://schemas.microsoft.com/office/drawing/2016/5/12/chartex" xmlns:cx7="http://schemas.microsoft.com/office/drawing/2016/5/13/chartex" xmlns:cx8="http://schemas.microsoft.com/office/drawing/2016/5/14/chartex" xmlns:mc="http://schemas.openxmlformats.org/markup-compatibility/2006" xmlns:aink="http://schemas.microsoft.com/office/drawing/2016/ink" xmlns:am3d="http://schemas.microsoft.com/office/drawing/2017/model3d" xmlns:o="urn:schemas-microsoft-com:office:office" xmlns:oel="http://schemas.microsoft.com/office/2019/extlst" xmlns:r="http://schemas.openxmlformats.org/officeDocument/2006/relationships" xmlns:m="http://schemas.openxmlformats.org/officeDocument/2006/math" xmlns:v="urn:schemas-microsoft-com:vml" xmlns:wp14="http://schemas.microsoft.com/office/word/2010/wordprocessingDrawing" xmlns:wp="http://schemas.openxmlformats.org/drawingml/2006/wordprocessingDrawing" xmlns:w10="urn:schemas-microsoft-com:office:word" xmlns:w="http://schemas.openxmlformats.org/wordprocessingml/2006/main" xmlns:w14="http://schemas.microsoft.com/office/word/2010/wordml" xmlns:w15="http://schemas.microsoft.com/office/word/2012/wordml" xmlns:w16cex="http://schemas.microsoft.com/office/word/2018/wordml/cex" xmlns:w16cid="http://schemas.microsoft.com/office/word/2016/wordml/cid" xmlns:w16="http://schemas.microsoft.com/office/word/2018/wordml" xmlns:w16du="http://schemas.microsoft.com/office/word/2023/wordml/word16du" xmlns:w16sdtdh="http://schemas.microsoft.com/office/word/2020/wordml/sdtdatahash" xmlns:w16se="http://schemas.microsoft.com/office/word/2015/wordml/symex" xmlns:wpg="http://schemas.microsoft.com/office/word/2010/wordprocessingGroup" xmlns:wpi="http://schemas.microsoft.com/office/word/2010/wordprocessingInk" xmlns:wne="http://schemas.microsoft.com/office/word/2006/wordml" xmlns:wps="http://schemas.microsoft.com/office/word/2010/wordprocessingShape" mc:Ignorable="w14 w15 w16se w16cid w16 w16cex w16sdtdh wp14">
   <w:endnote w:type="separator" w:id="-1">
     <w:p>
       <w:pPr>
@@ -16429,7 +16434,7 @@
 </file>
 
 <file path=word/footer1.xml><?xml version="1.0" encoding="utf-8"?>
-<w:ftr xmlns:wpc="http://schemas.microsoft.com/office/word/2010/wordprocessingCanvas" xmlns:cx="http://schemas.microsoft.com/office/drawing/2014/chartex" xmlns:cx1="http://schemas.microsoft.com/office/drawing/2015/9/8/chartex" xmlns:cx2="http://schemas.microsoft.com/office/drawing/2015/10/21/chartex" xmlns:cx3="http://schemas.microsoft.com/office/drawing/2016/5/9/chartex" xmlns:cx4="http://schemas.microsoft.com/office/drawing/2016/5/10/chartex" xmlns:cx5="http://schemas.microsoft.com/office/drawing/2016/5/11/chartex" xmlns:cx6="http://schemas.microsoft.com/office/drawing/2016/5/12/chartex" xmlns:cx7="http://schemas.microsoft.com/office/drawing/2016/5/13/chartex" xmlns:cx8="http://schemas.microsoft.com/office/drawing/2016/5/14/chartex" xmlns:mc="http://schemas.openxmlformats.org/markup-compatibility/2006" xmlns:aink="http://schemas.microsoft.com/office/drawing/2016/ink" xmlns:am3d="http://schemas.microsoft.com/office/drawing/2017/model3d" xmlns:o="urn:schemas-microsoft-com:office:office" xmlns:oel="http://schemas.microsoft.com/office/2019/extlst" xmlns:r="http://schemas.openxmlformats.org/officeDocument/2006/relationships" xmlns:m="http://schemas.openxmlformats.org/officeDocument/2006/math" xmlns:v="urn:schemas-microsoft-com:vml" xmlns:wp14="http://schemas.microsoft.com/office/word/2010/wordprocessingDrawing" xmlns:wp="http://schemas.openxmlformats.org/drawingml/2006/wordprocessingDrawing" xmlns:w10="urn:schemas-microsoft-com:office:word" xmlns:w="http://schemas.openxmlformats.org/wordprocessingml/2006/main" xmlns:w14="http://schemas.microsoft.com/office/word/2010/wordml" xmlns:w15="http://schemas.microsoft.com/office/word/2012/wordml" xmlns:w16cex="http://schemas.microsoft.com/office/word/2018/wordml/cex" xmlns:w16cid="http://schemas.microsoft.com/office/word/2016/wordml/cid" xmlns:w16="http://schemas.microsoft.com/office/word/2018/wordml" xmlns:w16sdtdh="http://schemas.microsoft.com/office/word/2020/wordml/sdtdatahash" xmlns:w16se="http://schemas.microsoft.com/office/word/2015/wordml/symex" xmlns:wpg="http://schemas.microsoft.com/office/word/2010/wordprocessingGroup" xmlns:wpi="http://schemas.microsoft.com/office/word/2010/wordprocessingInk" xmlns:wne="http://schemas.microsoft.com/office/word/2006/wordml" xmlns:wps="http://schemas.microsoft.com/office/word/2010/wordprocessingShape" mc:Ignorable="w14 w15 w16se w16cid w16 w16cex w16sdtdh wp14">
+<w:ftr xmlns:wpc="http://schemas.microsoft.com/office/word/2010/wordprocessingCanvas" xmlns:cx="http://schemas.microsoft.com/office/drawing/2014/chartex" xmlns:cx1="http://schemas.microsoft.com/office/drawing/2015/9/8/chartex" xmlns:cx2="http://schemas.microsoft.com/office/drawing/2015/10/21/chartex" xmlns:cx3="http://schemas.microsoft.com/office/drawing/2016/5/9/chartex" xmlns:cx4="http://schemas.microsoft.com/office/drawing/2016/5/10/chartex" xmlns:cx5="http://schemas.microsoft.com/office/drawing/2016/5/11/chartex" xmlns:cx6="http://schemas.microsoft.com/office/drawing/2016/5/12/chartex" xmlns:cx7="http://schemas.microsoft.com/office/drawing/2016/5/13/chartex" xmlns:cx8="http://schemas.microsoft.com/office/drawing/2016/5/14/chartex" xmlns:mc="http://schemas.openxmlformats.org/markup-compatibility/2006" xmlns:aink="http://schemas.microsoft.com/office/drawing/2016/ink" xmlns:am3d="http://schemas.microsoft.com/office/drawing/2017/model3d" xmlns:o="urn:schemas-microsoft-com:office:office" xmlns:oel="http://schemas.microsoft.com/office/2019/extlst" xmlns:r="http://schemas.openxmlformats.org/officeDocument/2006/relationships" xmlns:m="http://schemas.openxmlformats.org/officeDocument/2006/math" xmlns:v="urn:schemas-microsoft-com:vml" xmlns:wp14="http://schemas.microsoft.com/office/word/2010/wordprocessingDrawing" xmlns:wp="http://schemas.openxmlformats.org/drawingml/2006/wordprocessingDrawing" xmlns:w10="urn:schemas-microsoft-com:office:word" xmlns:w="http://schemas.openxmlformats.org/wordprocessingml/2006/main" xmlns:w14="http://schemas.microsoft.com/office/word/2010/wordml" xmlns:w15="http://schemas.microsoft.com/office/word/2012/wordml" xmlns:w16cex="http://schemas.microsoft.com/office/word/2018/wordml/cex" xmlns:w16cid="http://schemas.microsoft.com/office/word/2016/wordml/cid" xmlns:w16="http://schemas.microsoft.com/office/word/2018/wordml" xmlns:w16du="http://schemas.microsoft.com/office/word/2023/wordml/word16du" xmlns:w16sdtdh="http://schemas.microsoft.com/office/word/2020/wordml/sdtdatahash" xmlns:w16se="http://schemas.microsoft.com/office/word/2015/wordml/symex" xmlns:wpg="http://schemas.microsoft.com/office/word/2010/wordprocessingGroup" xmlns:wpi="http://schemas.microsoft.com/office/word/2010/wordprocessingInk" xmlns:wne="http://schemas.microsoft.com/office/word/2006/wordml" xmlns:wps="http://schemas.microsoft.com/office/word/2010/wordprocessingShape" mc:Ignorable="w14 w15 w16se w16cid w16 w16cex w16sdtdh wp14">
   <w:sdt>
     <w:sdtPr>
       <w:id w:val="627590458"/>
@@ -16438,6 +16443,7 @@
         <w:docPartUnique/>
       </w:docPartObj>
     </w:sdtPr>
+    <w:sdtEndPr/>
     <w:sdtContent>
       <w:p>
         <w:pPr>
@@ -16471,7 +16477,7 @@
 </file>
 
 <file path=word/footnotes.xml><?xml version="1.0" encoding="utf-8"?>
-<w:footnotes xmlns:wpc="http://schemas.microsoft.com/office/word/2010/wordprocessingCanvas" xmlns:cx="http://schemas.microsoft.com/office/drawing/2014/chartex" xmlns:cx1="http://schemas.microsoft.com/office/drawing/2015/9/8/chartex" xmlns:cx2="http://schemas.microsoft.com/office/drawing/2015/10/21/chartex" xmlns:cx3="http://schemas.microsoft.com/office/drawing/2016/5/9/chartex" xmlns:cx4="http://schemas.microsoft.com/office/drawing/2016/5/10/chartex" xmlns:cx5="http://schemas.microsoft.com/office/drawing/2016/5/11/chartex" xmlns:cx6="http://schemas.microsoft.com/office/drawing/2016/5/12/chartex" xmlns:cx7="http://schemas.microsoft.com/office/drawing/2016/5/13/chartex" xmlns:cx8="http://schemas.microsoft.com/office/drawing/2016/5/14/chartex" xmlns:mc="http://schemas.openxmlformats.org/markup-compatibility/2006" xmlns:aink="http://schemas.microsoft.com/office/drawing/2016/ink" xmlns:am3d="http://schemas.microsoft.com/office/drawing/2017/model3d" xmlns:o="urn:schemas-microsoft-com:office:office" xmlns:oel="http://schemas.microsoft.com/office/2019/extlst" xmlns:r="http://schemas.openxmlformats.org/officeDocument/2006/relationships" xmlns:m="http://schemas.openxmlformats.org/officeDocument/2006/math" xmlns:v="urn:schemas-microsoft-com:vml" xmlns:wp14="http://schemas.microsoft.com/office/word/2010/wordprocessingDrawing" xmlns:wp="http://schemas.openxmlformats.org/drawingml/2006/wordprocessingDrawing" xmlns:w10="urn:schemas-microsoft-com:office:word" xmlns:w="http://schemas.openxmlformats.org/wordprocessingml/2006/main" xmlns:w14="http://schemas.microsoft.com/office/word/2010/wordml" xmlns:w15="http://schemas.microsoft.com/office/word/2012/wordml" xmlns:w16cex="http://schemas.microsoft.com/office/word/2018/wordml/cex" xmlns:w16cid="http://schemas.microsoft.com/office/word/2016/wordml/cid" xmlns:w16="http://schemas.microsoft.com/office/word/2018/wordml" xmlns:w16sdtdh="http://schemas.microsoft.com/office/word/2020/wordml/sdtdatahash" xmlns:w16se="http://schemas.microsoft.com/office/word/2015/wordml/symex" xmlns:wpg="http://schemas.microsoft.com/office/word/2010/wordprocessingGroup" xmlns:wpi="http://schemas.microsoft.com/office/word/2010/wordprocessingInk" xmlns:wne="http://schemas.microsoft.com/office/word/2006/wordml" xmlns:wps="http://schemas.microsoft.com/office/word/2010/wordprocessingShape" mc:Ignorable="w14 w15 w16se w16cid w16 w16cex w16sdtdh wp14">
+<w:footnotes xmlns:wpc="http://schemas.microsoft.com/office/word/2010/wordprocessingCanvas" xmlns:cx="http://schemas.microsoft.com/office/drawing/2014/chartex" xmlns:cx1="http://schemas.microsoft.com/office/drawing/2015/9/8/chartex" xmlns:cx2="http://schemas.microsoft.com/office/drawing/2015/10/21/chartex" xmlns:cx3="http://schemas.microsoft.com/office/drawing/2016/5/9/chartex" xmlns:cx4="http://schemas.microsoft.com/office/drawing/2016/5/10/chartex" xmlns:cx5="http://schemas.microsoft.com/office/drawing/2016/5/11/chartex" xmlns:cx6="http://schemas.microsoft.com/office/drawing/2016/5/12/chartex" xmlns:cx7="http://schemas.microsoft.com/office/drawing/2016/5/13/chartex" xmlns:cx8="http://schemas.microsoft.com/office/drawing/2016/5/14/chartex" xmlns:mc="http://schemas.openxmlformats.org/markup-compatibility/2006" xmlns:aink="http://schemas.microsoft.com/office/drawing/2016/ink" xmlns:am3d="http://schemas.microsoft.com/office/drawing/2017/model3d" xmlns:o="urn:schemas-microsoft-com:office:office" xmlns:oel="http://schemas.microsoft.com/office/2019/extlst" xmlns:r="http://schemas.openxmlformats.org/officeDocument/2006/relationships" xmlns:m="http://schemas.openxmlformats.org/officeDocument/2006/math" xmlns:v="urn:schemas-microsoft-com:vml" xmlns:wp14="http://schemas.microsoft.com/office/word/2010/wordprocessingDrawing" xmlns:wp="http://schemas.openxmlformats.org/drawingml/2006/wordprocessingDrawing" xmlns:w10="urn:schemas-microsoft-com:office:word" xmlns:w="http://schemas.openxmlformats.org/wordprocessingml/2006/main" xmlns:w14="http://schemas.microsoft.com/office/word/2010/wordml" xmlns:w15="http://schemas.microsoft.com/office/word/2012/wordml" xmlns:w16cex="http://schemas.microsoft.com/office/word/2018/wordml/cex" xmlns:w16cid="http://schemas.microsoft.com/office/word/2016/wordml/cid" xmlns:w16="http://schemas.microsoft.com/office/word/2018/wordml" xmlns:w16du="http://schemas.microsoft.com/office/word/2023/wordml/word16du" xmlns:w16sdtdh="http://schemas.microsoft.com/office/word/2020/wordml/sdtdatahash" xmlns:w16se="http://schemas.microsoft.com/office/word/2015/wordml/symex" xmlns:wpg="http://schemas.microsoft.com/office/word/2010/wordprocessingGroup" xmlns:wpi="http://schemas.microsoft.com/office/word/2010/wordprocessingInk" xmlns:wne="http://schemas.microsoft.com/office/word/2006/wordml" xmlns:wps="http://schemas.microsoft.com/office/word/2010/wordprocessingShape" mc:Ignorable="w14 w15 w16se w16cid w16 w16cex w16sdtdh wp14">
   <w:footnote w:type="separator" w:id="-1">
     <w:p>
       <w:pPr>
@@ -16496,7 +16502,7 @@
 </file>
 
 <file path=word/header1.xml><?xml version="1.0" encoding="utf-8"?>
-<w:hdr xmlns:wpc="http://schemas.microsoft.com/office/word/2010/wordprocessingCanvas" xmlns:cx="http://schemas.microsoft.com/office/drawing/2014/chartex" xmlns:cx1="http://schemas.microsoft.com/office/drawing/2015/9/8/chartex" xmlns:cx2="http://schemas.microsoft.com/office/drawing/2015/10/21/chartex" xmlns:cx3="http://schemas.microsoft.com/office/drawing/2016/5/9/chartex" xmlns:cx4="http://schemas.microsoft.com/office/drawing/2016/5/10/chartex" xmlns:cx5="http://schemas.microsoft.com/office/drawing/2016/5/11/chartex" xmlns:cx6="http://schemas.microsoft.com/office/drawing/2016/5/12/chartex" xmlns:cx7="http://schemas.microsoft.com/office/drawing/2016/5/13/chartex" xmlns:cx8="http://schemas.microsoft.com/office/drawing/2016/5/14/chartex" xmlns:mc="http://schemas.openxmlformats.org/markup-compatibility/2006" xmlns:aink="http://schemas.microsoft.com/office/drawing/2016/ink" xmlns:am3d="http://schemas.microsoft.com/office/drawing/2017/model3d" xmlns:o="urn:schemas-microsoft-com:office:office" xmlns:oel="http://schemas.microsoft.com/office/2019/extlst" xmlns:r="http://schemas.openxmlformats.org/officeDocument/2006/relationships" xmlns:m="http://schemas.openxmlformats.org/officeDocument/2006/math" xmlns:v="urn:schemas-microsoft-com:vml" xmlns:wp14="http://schemas.microsoft.com/office/word/2010/wordprocessingDrawing" xmlns:wp="http://schemas.openxmlformats.org/drawingml/2006/wordprocessingDrawing" xmlns:w10="urn:schemas-microsoft-com:office:word" xmlns:w="http://schemas.openxmlformats.org/wordprocessingml/2006/main" xmlns:w14="http://schemas.microsoft.com/office/word/2010/wordml" xmlns:w15="http://schemas.microsoft.com/office/word/2012/wordml" xmlns:w16cex="http://schemas.microsoft.com/office/word/2018/wordml/cex" xmlns:w16cid="http://schemas.microsoft.com/office/word/2016/wordml/cid" xmlns:w16="http://schemas.microsoft.com/office/word/2018/wordml" xmlns:w16sdtdh="http://schemas.microsoft.com/office/word/2020/wordml/sdtdatahash" xmlns:w16se="http://schemas.microsoft.com/office/word/2015/wordml/symex" xmlns:wpg="http://schemas.microsoft.com/office/word/2010/wordprocessingGroup" xmlns:wpi="http://schemas.microsoft.com/office/word/2010/wordprocessingInk" xmlns:wne="http://schemas.microsoft.com/office/word/2006/wordml" xmlns:wps="http://schemas.microsoft.com/office/word/2010/wordprocessingShape" mc:Ignorable="w14 w15 w16se w16cid w16 w16cex w16sdtdh wp14">
+<w:hdr xmlns:wpc="http://schemas.microsoft.com/office/word/2010/wordprocessingCanvas" xmlns:cx="http://schemas.microsoft.com/office/drawing/2014/chartex" xmlns:cx1="http://schemas.microsoft.com/office/drawing/2015/9/8/chartex" xmlns:cx2="http://schemas.microsoft.com/office/drawing/2015/10/21/chartex" xmlns:cx3="http://schemas.microsoft.com/office/drawing/2016/5/9/chartex" xmlns:cx4="http://schemas.microsoft.com/office/drawing/2016/5/10/chartex" xmlns:cx5="http://schemas.microsoft.com/office/drawing/2016/5/11/chartex" xmlns:cx6="http://schemas.microsoft.com/office/drawing/2016/5/12/chartex" xmlns:cx7="http://schemas.microsoft.com/office/drawing/2016/5/13/chartex" xmlns:cx8="http://schemas.microsoft.com/office/drawing/2016/5/14/chartex" xmlns:mc="http://schemas.openxmlformats.org/markup-compatibility/2006" xmlns:aink="http://schemas.microsoft.com/office/drawing/2016/ink" xmlns:am3d="http://schemas.microsoft.com/office/drawing/2017/model3d" xmlns:o="urn:schemas-microsoft-com:office:office" xmlns:oel="http://schemas.microsoft.com/office/2019/extlst" xmlns:r="http://schemas.openxmlformats.org/officeDocument/2006/relationships" xmlns:m="http://schemas.openxmlformats.org/officeDocument/2006/math" xmlns:v="urn:schemas-microsoft-com:vml" xmlns:wp14="http://schemas.microsoft.com/office/word/2010/wordprocessingDrawing" xmlns:wp="http://schemas.openxmlformats.org/drawingml/2006/wordprocessingDrawing" xmlns:w10="urn:schemas-microsoft-com:office:word" xmlns:w="http://schemas.openxmlformats.org/wordprocessingml/2006/main" xmlns:w14="http://schemas.microsoft.com/office/word/2010/wordml" xmlns:w15="http://schemas.microsoft.com/office/word/2012/wordml" xmlns:w16cex="http://schemas.microsoft.com/office/word/2018/wordml/cex" xmlns:w16cid="http://schemas.microsoft.com/office/word/2016/wordml/cid" xmlns:w16="http://schemas.microsoft.com/office/word/2018/wordml" xmlns:w16du="http://schemas.microsoft.com/office/word/2023/wordml/word16du" xmlns:w16sdtdh="http://schemas.microsoft.com/office/word/2020/wordml/sdtdatahash" xmlns:w16se="http://schemas.microsoft.com/office/word/2015/wordml/symex" xmlns:wpg="http://schemas.microsoft.com/office/word/2010/wordprocessingGroup" xmlns:wpi="http://schemas.microsoft.com/office/word/2010/wordprocessingInk" xmlns:wne="http://schemas.microsoft.com/office/word/2006/wordml" xmlns:wps="http://schemas.microsoft.com/office/word/2010/wordprocessingShape" mc:Ignorable="w14 w15 w16se w16cid w16 w16cex w16sdtdh wp14">
   <w:p>
     <w:pPr>
       <w:spacing w:after="205"/>
@@ -16860,7 +16866,7 @@
 </file>
 
 <file path=word/numbering.xml><?xml version="1.0" encoding="utf-8"?>
-<w:numbering xmlns:wpc="http://schemas.microsoft.com/office/word/2010/wordprocessingCanvas" xmlns:cx="http://schemas.microsoft.com/office/drawing/2014/chartex" xmlns:cx1="http://schemas.microsoft.com/office/drawing/2015/9/8/chartex" xmlns:cx2="http://schemas.microsoft.com/office/drawing/2015/10/21/chartex" xmlns:cx3="http://schemas.microsoft.com/office/drawing/2016/5/9/chartex" xmlns:cx4="http://schemas.microsoft.com/office/drawing/2016/5/10/chartex" xmlns:cx5="http://schemas.microsoft.com/office/drawing/2016/5/11/chartex" xmlns:cx6="http://schemas.microsoft.com/office/drawing/2016/5/12/chartex" xmlns:cx7="http://schemas.microsoft.com/office/drawing/2016/5/13/chartex" xmlns:cx8="http://schemas.microsoft.com/office/drawing/2016/5/14/chartex" xmlns:mc="http://schemas.openxmlformats.org/markup-compatibility/2006" xmlns:aink="http://schemas.microsoft.com/office/drawing/2016/ink" xmlns:am3d="http://schemas.microsoft.com/office/drawing/2017/model3d" xmlns:o="urn:schemas-microsoft-com:office:office" xmlns:oel="http://schemas.microsoft.com/office/2019/extlst" xmlns:r="http://schemas.openxmlformats.org/officeDocument/2006/relationships" xmlns:m="http://schemas.openxmlformats.org/officeDocument/2006/math" xmlns:v="urn:schemas-microsoft-com:vml" xmlns:wp14="http://schemas.microsoft.com/office/word/2010/wordprocessingDrawing" xmlns:wp="http://schemas.openxmlformats.org/drawingml/2006/wordprocessingDrawing" xmlns:w10="urn:schemas-microsoft-com:office:word" xmlns:w="http://schemas.openxmlformats.org/wordprocessingml/2006/main" xmlns:w14="http://schemas.microsoft.com/office/word/2010/wordml" xmlns:w15="http://schemas.microsoft.com/office/word/2012/wordml" xmlns:w16cex="http://schemas.microsoft.com/office/word/2018/wordml/cex" xmlns:w16cid="http://schemas.microsoft.com/office/word/2016/wordml/cid" xmlns:w16="http://schemas.microsoft.com/office/word/2018/wordml" xmlns:w16sdtdh="http://schemas.microsoft.com/office/word/2020/wordml/sdtdatahash" xmlns:w16se="http://schemas.microsoft.com/office/word/2015/wordml/symex" xmlns:wpg="http://schemas.microsoft.com/office/word/2010/wordprocessingGroup" xmlns:wpi="http://schemas.microsoft.com/office/word/2010/wordprocessingInk" xmlns:wne="http://schemas.microsoft.com/office/word/2006/wordml" xmlns:wps="http://schemas.microsoft.com/office/word/2010/wordprocessingShape" mc:Ignorable="w14 w15 w16se w16cid w16 w16cex w16sdtdh wp14">
+<w:numbering xmlns:wpc="http://schemas.microsoft.com/office/word/2010/wordprocessingCanvas" xmlns:cx="http://schemas.microsoft.com/office/drawing/2014/chartex" xmlns:cx1="http://schemas.microsoft.com/office/drawing/2015/9/8/chartex" xmlns:cx2="http://schemas.microsoft.com/office/drawing/2015/10/21/chartex" xmlns:cx3="http://schemas.microsoft.com/office/drawing/2016/5/9/chartex" xmlns:cx4="http://schemas.microsoft.com/office/drawing/2016/5/10/chartex" xmlns:cx5="http://schemas.microsoft.com/office/drawing/2016/5/11/chartex" xmlns:cx6="http://schemas.microsoft.com/office/drawing/2016/5/12/chartex" xmlns:cx7="http://schemas.microsoft.com/office/drawing/2016/5/13/chartex" xmlns:cx8="http://schemas.microsoft.com/office/drawing/2016/5/14/chartex" xmlns:mc="http://schemas.openxmlformats.org/markup-compatibility/2006" xmlns:aink="http://schemas.microsoft.com/office/drawing/2016/ink" xmlns:am3d="http://schemas.microsoft.com/office/drawing/2017/model3d" xmlns:o="urn:schemas-microsoft-com:office:office" xmlns:oel="http://schemas.microsoft.com/office/2019/extlst" xmlns:r="http://schemas.openxmlformats.org/officeDocument/2006/relationships" xmlns:m="http://schemas.openxmlformats.org/officeDocument/2006/math" xmlns:v="urn:schemas-microsoft-com:vml" xmlns:wp14="http://schemas.microsoft.com/office/word/2010/wordprocessingDrawing" xmlns:wp="http://schemas.openxmlformats.org/drawingml/2006/wordprocessingDrawing" xmlns:w10="urn:schemas-microsoft-com:office:word" xmlns:w="http://schemas.openxmlformats.org/wordprocessingml/2006/main" xmlns:w14="http://schemas.microsoft.com/office/word/2010/wordml" xmlns:w15="http://schemas.microsoft.com/office/word/2012/wordml" xmlns:w16cex="http://schemas.microsoft.com/office/word/2018/wordml/cex" xmlns:w16cid="http://schemas.microsoft.com/office/word/2016/wordml/cid" xmlns:w16="http://schemas.microsoft.com/office/word/2018/wordml" xmlns:w16du="http://schemas.microsoft.com/office/word/2023/wordml/word16du" xmlns:w16sdtdh="http://schemas.microsoft.com/office/word/2020/wordml/sdtdatahash" xmlns:w16se="http://schemas.microsoft.com/office/word/2015/wordml/symex" xmlns:wpg="http://schemas.microsoft.com/office/word/2010/wordprocessingGroup" xmlns:wpi="http://schemas.microsoft.com/office/word/2010/wordprocessingInk" xmlns:wne="http://schemas.microsoft.com/office/word/2006/wordml" xmlns:wps="http://schemas.microsoft.com/office/word/2010/wordprocessingShape" mc:Ignorable="w14 w15 w16se w16cid w16 w16cex w16sdtdh wp14">
   <w:abstractNum w:abstractNumId="0" w15:restartNumberingAfterBreak="0">
     <w:nsid w:val="09385E69"/>
     <w:multiLevelType w:val="hybridMultilevel"/>

</xml_diff>